<commit_message>
Bùi Đan Khuê cập nhật bài 9 (Bài tập nhóm)
</commit_message>
<xml_diff>
--- a/BTLT/Khue_C1_Bai1.docx
+++ b/BTLT/Khue_C1_Bai1.docx
@@ -297,25 +297,57 @@
         <w:rPr>
           <w:lang w:val="vi-VN"/>
         </w:rPr>
-        <w:t xml:space="preserve">T = (2m +1)* n  + n+1 </w:t>
-      </w:r>
-      <w:r>
-        <w:rPr>
-          <w:lang w:val="vi-VN"/>
-        </w:rPr>
-        <w:t xml:space="preserve">~ n^2 </w:t>
-      </w:r>
-      <w:r>
-        <w:rPr>
-          <w:lang w:val="vi-VN"/>
-        </w:rPr>
-        <w:sym w:font="Wingdings" w:char="F0E0"/>
-      </w:r>
-      <w:r>
-        <w:rPr>
-          <w:lang w:val="vi-VN"/>
-        </w:rPr>
-        <w:t xml:space="preserve"> O(n^2)</w:t>
+        <w:t>T = (2k +1)* k  + k</w:t>
+      </w:r>
+      <w:r>
+        <w:rPr>
+          <w:lang w:val="vi-VN"/>
+        </w:rPr>
+        <w:t>+1</w:t>
+      </w:r>
+      <w:r>
+        <w:rPr>
+          <w:lang w:val="vi-VN"/>
+        </w:rPr>
+        <w:t xml:space="preserve"> = </w:t>
+      </w:r>
+      <m:oMath>
+        <m:sSup>
+          <m:sSupPr>
+            <m:ctrlPr>
+              <w:rPr>
+                <w:rFonts w:ascii="Cambria Math" w:hAnsi="Cambria Math"/>
+                <w:i/>
+                <w:lang w:val="vi-VN"/>
+              </w:rPr>
+            </m:ctrlPr>
+          </m:sSupPr>
+          <m:e>
+            <m:r>
+              <w:rPr>
+                <w:rFonts w:ascii="Cambria Math" w:hAnsi="Cambria Math"/>
+                <w:lang w:val="vi-VN"/>
+              </w:rPr>
+              <m:t>2k</m:t>
+            </m:r>
+          </m:e>
+          <m:sup>
+            <m:r>
+              <w:rPr>
+                <w:rFonts w:ascii="Cambria Math" w:hAnsi="Cambria Math"/>
+                <w:lang w:val="vi-VN"/>
+              </w:rPr>
+              <m:t>2</m:t>
+            </m:r>
+          </m:sup>
+        </m:sSup>
+      </m:oMath>
+      <w:r>
+        <w:rPr>
+          <w:rFonts w:eastAsiaTheme="minorEastAsia"/>
+          <w:lang w:val="vi-VN"/>
+        </w:rPr>
+        <w:t xml:space="preserve"> + 2k+1</w:t>
       </w:r>
     </w:p>
     <w:p>
@@ -380,35 +412,71 @@
         <w:rPr>
           <w:lang w:val="vi-VN"/>
         </w:rPr>
-        <w:t>Với m = 1 có 3 phép gán</w:t>
-      </w:r>
-    </w:p>
-    <w:p>
-      <w:pPr>
-        <w:pStyle w:val="ListParagraph"/>
-        <w:rPr>
-          <w:lang w:val="vi-VN"/>
-        </w:rPr>
-      </w:pPr>
-      <w:r>
-        <w:rPr>
-          <w:lang w:val="vi-VN"/>
-        </w:rPr>
-        <w:t xml:space="preserve">Với m = 2 có 5 phép gán </w:t>
-      </w:r>
-    </w:p>
-    <w:p>
-      <w:pPr>
-        <w:pStyle w:val="ListParagraph"/>
-        <w:rPr>
-          <w:lang w:val="vi-VN"/>
-        </w:rPr>
-      </w:pPr>
-      <w:r>
-        <w:rPr>
-          <w:lang w:val="vi-VN"/>
-        </w:rPr>
-        <w:t>Với m = k thì có 2k +1 phép gán</w:t>
+        <w:t>Vớ</w:t>
+      </w:r>
+      <w:r>
+        <w:rPr>
+          <w:lang w:val="vi-VN"/>
+        </w:rPr>
+        <w:t>i m = 1 có 2</w:t>
+      </w:r>
+      <w:r>
+        <w:rPr>
+          <w:lang w:val="vi-VN"/>
+        </w:rPr>
+        <w:t xml:space="preserve"> phép gán</w:t>
+      </w:r>
+    </w:p>
+    <w:p>
+      <w:pPr>
+        <w:pStyle w:val="ListParagraph"/>
+        <w:rPr>
+          <w:lang w:val="vi-VN"/>
+        </w:rPr>
+      </w:pPr>
+      <w:r>
+        <w:rPr>
+          <w:lang w:val="vi-VN"/>
+        </w:rPr>
+        <w:t>Vớ</w:t>
+      </w:r>
+      <w:r>
+        <w:rPr>
+          <w:lang w:val="vi-VN"/>
+        </w:rPr>
+        <w:t>i m = 2 có 3</w:t>
+      </w:r>
+      <w:r>
+        <w:rPr>
+          <w:lang w:val="vi-VN"/>
+        </w:rPr>
+        <w:t xml:space="preserve"> phép gán </w:t>
+      </w:r>
+    </w:p>
+    <w:p>
+      <w:pPr>
+        <w:pStyle w:val="ListParagraph"/>
+        <w:rPr>
+          <w:lang w:val="vi-VN"/>
+        </w:rPr>
+      </w:pPr>
+      <w:r>
+        <w:rPr>
+          <w:lang w:val="vi-VN"/>
+        </w:rPr>
+        <w:t>Vớ</w:t>
+      </w:r>
+      <w:r>
+        <w:rPr>
+          <w:lang w:val="vi-VN"/>
+        </w:rPr>
+        <w:t>i m = k thì có k +1</w:t>
+      </w:r>
+      <w:r>
+        <w:rPr>
+          <w:lang w:val="vi-VN"/>
+        </w:rPr>
+        <w:t xml:space="preserve"> phép gán</w:t>
       </w:r>
     </w:p>
     <w:p>
@@ -460,35 +528,71 @@
         <w:rPr>
           <w:lang w:val="vi-VN"/>
         </w:rPr>
-        <w:t>Với n = 1 có 3 phép gán và 1 vòng for của m</w:t>
-      </w:r>
-    </w:p>
-    <w:p>
-      <w:pPr>
-        <w:pStyle w:val="ListParagraph"/>
-        <w:rPr>
-          <w:lang w:val="vi-VN"/>
-        </w:rPr>
-      </w:pPr>
-      <w:r>
-        <w:rPr>
-          <w:lang w:val="vi-VN"/>
-        </w:rPr>
-        <w:t xml:space="preserve">Với n = 2 có 5 phép gán và 2 vòng for của m </w:t>
-      </w:r>
-    </w:p>
-    <w:p>
-      <w:pPr>
-        <w:pStyle w:val="ListParagraph"/>
-        <w:rPr>
-          <w:lang w:val="vi-VN"/>
-        </w:rPr>
-      </w:pPr>
-      <w:r>
-        <w:rPr>
-          <w:lang w:val="vi-VN"/>
-        </w:rPr>
-        <w:t xml:space="preserve">Với n = k có 2k +1 </w:t>
+        <w:t>Vớ</w:t>
+      </w:r>
+      <w:r>
+        <w:rPr>
+          <w:lang w:val="vi-VN"/>
+        </w:rPr>
+        <w:t>i n = 1 có 2</w:t>
+      </w:r>
+      <w:r>
+        <w:rPr>
+          <w:lang w:val="vi-VN"/>
+        </w:rPr>
+        <w:t>phép gán và 1 vòng for của m</w:t>
+      </w:r>
+    </w:p>
+    <w:p>
+      <w:pPr>
+        <w:pStyle w:val="ListParagraph"/>
+        <w:rPr>
+          <w:lang w:val="vi-VN"/>
+        </w:rPr>
+      </w:pPr>
+      <w:r>
+        <w:rPr>
+          <w:lang w:val="vi-VN"/>
+        </w:rPr>
+        <w:t>Vớ</w:t>
+      </w:r>
+      <w:r>
+        <w:rPr>
+          <w:lang w:val="vi-VN"/>
+        </w:rPr>
+        <w:t>i n = 2 có 3</w:t>
+      </w:r>
+      <w:r>
+        <w:rPr>
+          <w:lang w:val="vi-VN"/>
+        </w:rPr>
+        <w:t xml:space="preserve"> phép gán và 2 vòng for của m </w:t>
+      </w:r>
+    </w:p>
+    <w:p>
+      <w:pPr>
+        <w:pStyle w:val="ListParagraph"/>
+        <w:rPr>
+          <w:lang w:val="vi-VN"/>
+        </w:rPr>
+      </w:pPr>
+      <w:r>
+        <w:rPr>
+          <w:lang w:val="vi-VN"/>
+        </w:rPr>
+        <w:t>Vớ</w:t>
+      </w:r>
+      <w:r>
+        <w:rPr>
+          <w:lang w:val="vi-VN"/>
+        </w:rPr>
+        <w:t xml:space="preserve">i n = k có </w:t>
+      </w:r>
+      <w:r>
+        <w:rPr>
+          <w:lang w:val="vi-VN"/>
+        </w:rPr>
+        <w:t xml:space="preserve">k +1 </w:t>
       </w:r>
       <w:r>
         <w:rPr>
@@ -501,43 +605,248 @@
       <w:pPr>
         <w:pStyle w:val="ListParagraph"/>
         <w:rPr>
-          <w:lang w:val="vi-VN"/>
-        </w:rPr>
-      </w:pPr>
-      <w:r>
-        <w:rPr>
-          <w:lang w:val="vi-VN"/>
-        </w:rPr>
-        <w:t xml:space="preserve">Tổng số phép gán là T = (2m +1)*n + 2n+1 ~ </w:t>
-      </w:r>
-      <w:r>
-        <w:rPr>
-          <w:lang w:val="vi-VN"/>
-        </w:rPr>
-        <w:t xml:space="preserve">n^2 </w:t>
-      </w:r>
-      <w:r>
-        <w:rPr>
+          <w:rFonts w:eastAsiaTheme="minorEastAsia"/>
+          <w:lang w:val="vi-VN"/>
+        </w:rPr>
+      </w:pPr>
+      <w:r>
+        <w:rPr>
+          <w:lang w:val="vi-VN"/>
+        </w:rPr>
+        <w:t>Tổng số</w:t>
+      </w:r>
+      <w:r>
+        <w:rPr>
+          <w:lang w:val="vi-VN"/>
+        </w:rPr>
+        <w:t xml:space="preserve"> phép gán là T = </w:t>
+      </w:r>
+      <w:r>
+        <w:rPr>
+          <w:lang w:val="vi-VN"/>
+        </w:rPr>
+        <w:t xml:space="preserve">(k +1)* k + k +1 = </w:t>
+      </w:r>
+      <m:oMath>
+        <m:sSup>
+          <m:sSupPr>
+            <m:ctrlPr>
+              <w:rPr>
+                <w:rFonts w:ascii="Cambria Math" w:hAnsi="Cambria Math"/>
+                <w:i/>
+                <w:lang w:val="vi-VN"/>
+              </w:rPr>
+            </m:ctrlPr>
+          </m:sSupPr>
+          <m:e>
+            <m:r>
+              <w:rPr>
+                <w:rFonts w:ascii="Cambria Math" w:hAnsi="Cambria Math"/>
+                <w:lang w:val="vi-VN"/>
+              </w:rPr>
+              <m:t>k</m:t>
+            </m:r>
+          </m:e>
+          <m:sup>
+            <m:r>
+              <w:rPr>
+                <w:rFonts w:ascii="Cambria Math" w:hAnsi="Cambria Math"/>
+                <w:lang w:val="vi-VN"/>
+              </w:rPr>
+              <m:t>2</m:t>
+            </m:r>
+          </m:sup>
+        </m:sSup>
+      </m:oMath>
+      <w:r>
+        <w:rPr>
+          <w:rFonts w:eastAsiaTheme="minorEastAsia"/>
+          <w:lang w:val="vi-VN"/>
+        </w:rPr>
+        <w:t xml:space="preserve"> + 2k +1</w:t>
+      </w:r>
+    </w:p>
+    <w:p>
+      <w:pPr>
+        <w:pStyle w:val="ListParagraph"/>
+        <w:rPr>
+          <w:lang w:val="vi-VN"/>
+        </w:rPr>
+      </w:pPr>
+      <w:r>
+        <w:rPr>
+          <w:lang w:val="vi-VN"/>
+        </w:rPr>
+        <w:lastRenderedPageBreak/>
+        <w:t xml:space="preserve">Đánh giá độ phức tạp chọn phép gán </w:t>
+      </w:r>
+    </w:p>
+    <w:p>
+      <w:pPr>
+        <w:pStyle w:val="ListParagraph"/>
+        <w:rPr>
+          <w:rFonts w:eastAsiaTheme="minorEastAsia"/>
+          <w:lang w:val="vi-VN"/>
+        </w:rPr>
+      </w:pPr>
+      <w:r>
+        <w:rPr>
+          <w:lang w:val="vi-VN"/>
+        </w:rPr>
+        <w:t xml:space="preserve">T(n) = </w:t>
+      </w:r>
+      <m:oMath>
+        <m:sSup>
+          <m:sSupPr>
+            <m:ctrlPr>
+              <w:rPr>
+                <w:rFonts w:ascii="Cambria Math" w:hAnsi="Cambria Math"/>
+                <w:i/>
+                <w:lang w:val="vi-VN"/>
+              </w:rPr>
+            </m:ctrlPr>
+          </m:sSupPr>
+          <m:e>
+            <m:r>
+              <w:rPr>
+                <w:rFonts w:ascii="Cambria Math" w:hAnsi="Cambria Math"/>
+                <w:lang w:val="vi-VN"/>
+              </w:rPr>
+              <m:t>k</m:t>
+            </m:r>
+          </m:e>
+          <m:sup>
+            <m:r>
+              <w:rPr>
+                <w:rFonts w:ascii="Cambria Math" w:hAnsi="Cambria Math"/>
+                <w:lang w:val="vi-VN"/>
+              </w:rPr>
+              <m:t>2</m:t>
+            </m:r>
+          </m:sup>
+        </m:sSup>
+      </m:oMath>
+      <w:r>
+        <w:rPr>
+          <w:rFonts w:eastAsiaTheme="minorEastAsia"/>
+          <w:lang w:val="vi-VN"/>
+        </w:rPr>
+        <w:t xml:space="preserve"> + 2k + 2 </w:t>
+      </w:r>
+    </w:p>
+    <w:p>
+      <w:pPr>
+        <w:pStyle w:val="ListParagraph"/>
+        <w:rPr>
+          <w:lang w:val="vi-VN"/>
+        </w:rPr>
+      </w:pPr>
+      <w:r>
+        <w:rPr>
+          <w:lang w:val="vi-VN"/>
+        </w:rPr>
+        <w:t>Ta thấy T(n) thuộc lớp O(</w:t>
+      </w:r>
+      <m:oMath>
+        <m:sSup>
+          <m:sSupPr>
+            <m:ctrlPr>
+              <w:rPr>
+                <w:rFonts w:ascii="Cambria Math" w:hAnsi="Cambria Math"/>
+                <w:i/>
+                <w:lang w:val="vi-VN"/>
+              </w:rPr>
+            </m:ctrlPr>
+          </m:sSupPr>
+          <m:e>
+            <m:r>
+              <w:rPr>
+                <w:rFonts w:ascii="Cambria Math" w:hAnsi="Cambria Math"/>
+                <w:lang w:val="vi-VN"/>
+              </w:rPr>
+              <m:t>n</m:t>
+            </m:r>
+          </m:e>
+          <m:sup>
+            <m:r>
+              <w:rPr>
+                <w:rFonts w:ascii="Cambria Math" w:hAnsi="Cambria Math"/>
+                <w:lang w:val="vi-VN"/>
+              </w:rPr>
+              <m:t>2</m:t>
+            </m:r>
+          </m:sup>
+        </m:sSup>
+      </m:oMath>
+      <w:r>
+        <w:rPr>
+          <w:rFonts w:eastAsiaTheme="minorEastAsia"/>
+          <w:lang w:val="vi-VN"/>
+        </w:rPr>
+        <w:t xml:space="preserve">) </w:t>
+      </w:r>
+      <w:r>
+        <w:rPr>
+          <w:rFonts w:eastAsiaTheme="minorEastAsia"/>
           <w:lang w:val="vi-VN"/>
         </w:rPr>
         <w:sym w:font="Wingdings" w:char="F0E0"/>
       </w:r>
       <w:r>
         <w:rPr>
-          <w:lang w:val="vi-VN"/>
-        </w:rPr>
-        <w:t xml:space="preserve"> O(n^2)</w:t>
-      </w:r>
-    </w:p>
-    <w:p>
-      <w:pPr>
-        <w:pStyle w:val="ListParagraph"/>
-        <w:rPr>
-          <w:lang w:val="vi-VN"/>
-        </w:rPr>
-      </w:pPr>
+          <w:rFonts w:eastAsiaTheme="minorEastAsia"/>
+          <w:lang w:val="vi-VN"/>
+        </w:rPr>
+        <w:t xml:space="preserve"> độ phức tạp của giải thuật là O(</w:t>
+      </w:r>
+      <m:oMath>
+        <m:sSup>
+          <m:sSupPr>
+            <m:ctrlPr>
+              <w:rPr>
+                <w:rFonts w:ascii="Cambria Math" w:eastAsiaTheme="minorEastAsia" w:hAnsi="Cambria Math"/>
+                <w:i/>
+                <w:lang w:val="vi-VN"/>
+              </w:rPr>
+            </m:ctrlPr>
+          </m:sSupPr>
+          <m:e>
+            <m:r>
+              <w:rPr>
+                <w:rFonts w:ascii="Cambria Math" w:eastAsiaTheme="minorEastAsia" w:hAnsi="Cambria Math"/>
+                <w:lang w:val="vi-VN"/>
+              </w:rPr>
+              <m:t>n</m:t>
+            </m:r>
+          </m:e>
+          <m:sup>
+            <m:r>
+              <w:rPr>
+                <w:rFonts w:ascii="Cambria Math" w:eastAsiaTheme="minorEastAsia" w:hAnsi="Cambria Math"/>
+                <w:lang w:val="vi-VN"/>
+              </w:rPr>
+              <m:t>2</m:t>
+            </m:r>
+          </m:sup>
+        </m:sSup>
+      </m:oMath>
+      <w:r>
+        <w:rPr>
+          <w:rFonts w:eastAsiaTheme="minorEastAsia"/>
+          <w:lang w:val="vi-VN"/>
+        </w:rPr>
+        <w:t>)</w:t>
+      </w:r>
       <w:bookmarkStart w:id="0" w:name="_GoBack"/>
       <w:bookmarkEnd w:id="0"/>
+    </w:p>
+    <w:p>
+      <w:pPr>
+        <w:pStyle w:val="ListParagraph"/>
+        <w:rPr>
+          <w:lang w:val="vi-VN"/>
+        </w:rPr>
+      </w:pPr>
     </w:p>
     <w:p>
       <w:pPr>
@@ -1243,6 +1552,16 @@
       <w:contextualSpacing/>
     </w:pPr>
   </w:style>
+  <w:style w:type="character" w:styleId="PlaceholderText">
+    <w:name w:val="Placeholder Text"/>
+    <w:basedOn w:val="DefaultParagraphFont"/>
+    <w:uiPriority w:val="99"/>
+    <w:semiHidden/>
+    <w:rsid w:val="008838C1"/>
+    <w:rPr>
+      <w:color w:val="808080"/>
+    </w:rPr>
+  </w:style>
 </w:styles>
 </file>
 

</xml_diff>